<commit_message>
update MS all report test script
</commit_message>
<xml_diff>
--- a/SMART/Test Result/outcome/Test Result for MS Legacy Report.docx
+++ b/SMART/Test Result/outcome/Test Result for MS Legacy Report.docx
@@ -25,7 +25,7 @@
           <w:sz w:val="20"/>
           <w:szCs w:val="20"/>
         </w:rPr>
-        <w:t>IP Standard - Discharges by Grouper Version - DRG : Pass</w:t>
+        <w:t>Pass: MS Enterprise - Readmissions &gt; Result Description: Test Passed for Report: MS Enterprise - Readmissions</w:t>
       </w:r>
       <w:r>
         <w:rPr>
@@ -89,7 +89,7 @@
           <w:sz w:val="20"/>
           <w:szCs w:val="20"/>
         </w:rPr>
-        <w:t>IP Standard - DRG Change Condition Detail : Pass</w:t>
+        <w:t>Pass: OP Standard - Medicare medical necessity flags &gt; Result Description: Test Passed for Report: OP Standard - Medicare medical necessity flags</w:t>
       </w:r>
       <w:r>
         <w:rPr>
@@ -154,7 +154,7 @@
           <w:szCs w:val="20"/>
         </w:rPr>
         <w:lastRenderedPageBreak/>
-        <w:t>IP Standard - DRG Change Impact : Pass</w:t>
+        <w:t>Pass: MS Enterprise - APR DRG Dashboard &gt; Result Description: Test Passed for Report: MS Enterprise - APR DRG Dashboard</w:t>
       </w:r>
       <w:r>
         <w:rPr>
@@ -218,7 +218,7 @@
           <w:sz w:val="20"/>
           <w:szCs w:val="20"/>
         </w:rPr>
-        <w:t>IP Standard - DRG Clinical Profile : Pass</w:t>
+        <w:t>FAIL: MS Enterprise - Readmissions &gt; Result Description: Test Failed For: MS Enterprise - Readmissions</w:t>
       </w:r>
       <w:r>
         <w:rPr>
@@ -282,8 +282,118 @@
           <w:sz w:val="20"/>
           <w:szCs w:val="20"/>
         </w:rPr>
+        <w:t xml:space="preserve">FAIL: MS Enterprise - Readmissions &gt; Result Description: Fail: exception captured: UiPath.Core.SelectorNotFoundException: Cannot find the UI element corresponding to this selector: &lt;html app='firefox.exe' title='Management Suite - Report Glossary' /&gt;&lt;webctrl id='txtSearch' tag='INPUT' /&gt; ---&gt; System.Runtime.InteropServices.COMException: Cannot find the UI element </w:t>
+      </w:r>
+      <w:r>
+        <w:rPr>
+          <w:rFonts w:ascii="Georgia" w:hAnsi="Georgia"/>
+          <w:sz w:val="20"/>
+          <w:szCs w:val="20"/>
+        </w:rPr>
         <w:lastRenderedPageBreak/>
-        <w:t>IP Standard - DRG Contribution to CMI : FAIL</w:t>
+        <w:t>corresponding to this selector: &lt;html app='firefox.exe' title='Management Suite - Report Glossary' /&gt;&lt;webctrl id='txtSearch' tag='INPUT' /&gt;</w:t>
+      </w:r>
+    </w:p>
+    <w:p>
+      <w:pPr>
+        <w:rPr>
+          <w:rFonts w:ascii="Georgia" w:hAnsi="Georgia"/>
+          <w:sz w:val="20"/>
+          <w:szCs w:val="20"/>
+        </w:rPr>
+      </w:pPr>
+      <w:r>
+        <w:rPr>
+          <w:rFonts w:ascii="Georgia" w:hAnsi="Georgia"/>
+          <w:sz w:val="20"/>
+          <w:szCs w:val="20"/>
+        </w:rPr>
+        <w:t xml:space="preserve">   at UiPath.UiNodeClass.FindFirst(UiFindScope scope, String nodeID)</w:t>
+      </w:r>
+    </w:p>
+    <w:p>
+      <w:pPr>
+        <w:rPr>
+          <w:rFonts w:ascii="Georgia" w:hAnsi="Georgia"/>
+          <w:sz w:val="20"/>
+          <w:szCs w:val="20"/>
+        </w:rPr>
+      </w:pPr>
+      <w:r>
+        <w:rPr>
+          <w:rFonts w:ascii="Georgia" w:hAnsi="Georgia"/>
+          <w:sz w:val="20"/>
+          <w:szCs w:val="20"/>
+        </w:rPr>
+        <w:t xml:space="preserve">   at UiPath.Core.UiElement.FindFirst(FindScope scope, Selector selector)</w:t>
+      </w:r>
+    </w:p>
+    <w:p>
+      <w:pPr>
+        <w:rPr>
+          <w:rFonts w:ascii="Georgia" w:hAnsi="Georgia"/>
+          <w:sz w:val="20"/>
+          <w:szCs w:val="20"/>
+        </w:rPr>
+      </w:pPr>
+      <w:r>
+        <w:rPr>
+          <w:rFonts w:ascii="Georgia" w:hAnsi="Georgia"/>
+          <w:sz w:val="20"/>
+          <w:szCs w:val="20"/>
+        </w:rPr>
+        <w:t xml:space="preserve">   --- End of inner exception stack trace ---</w:t>
+      </w:r>
+    </w:p>
+    <w:p>
+      <w:pPr>
+        <w:rPr>
+          <w:rFonts w:ascii="Georgia" w:hAnsi="Georgia"/>
+          <w:sz w:val="20"/>
+          <w:szCs w:val="20"/>
+        </w:rPr>
+      </w:pPr>
+      <w:r>
+        <w:rPr>
+          <w:rFonts w:ascii="Georgia" w:hAnsi="Georgia"/>
+          <w:sz w:val="20"/>
+          <w:szCs w:val="20"/>
+        </w:rPr>
+        <w:t xml:space="preserve">   at UiPath.Core.Activities.TaskAsyncCodeActivity`1.EndExecute(AsyncCodeActivityContext context, IAsyncResult result)</w:t>
+      </w:r>
+    </w:p>
+    <w:p>
+      <w:pPr>
+        <w:rPr>
+          <w:rFonts w:ascii="Georgia" w:hAnsi="Georgia"/>
+          <w:sz w:val="20"/>
+          <w:szCs w:val="20"/>
+        </w:rPr>
+      </w:pPr>
+      <w:r>
+        <w:rPr>
+          <w:rFonts w:ascii="Georgia" w:hAnsi="Georgia"/>
+          <w:sz w:val="20"/>
+          <w:szCs w:val="20"/>
+        </w:rPr>
+        <w:t xml:space="preserve">   at System.Activities.AsyncCodeActivity.System.Activities.IAsyncCodeActivity.FinishExecution(AsyncCodeActivityContext context, IAsyncResult result)</w:t>
+      </w:r>
+    </w:p>
+    <w:p>
+      <w:pPr>
+        <w:rPr>
+          <w:rFonts w:ascii="Georgia" w:hAnsi="Georgia"/>
+          <w:sz w:val="20"/>
+          <w:szCs w:val="20"/>
+        </w:rPr>
+      </w:pPr>
+      <w:r>
+        <w:rPr>
+          <w:rFonts w:ascii="Georgia" w:hAnsi="Georgia"/>
+          <w:sz w:val="20"/>
+          <w:szCs w:val="20"/>
+        </w:rPr>
+        <w:t xml:space="preserve">   at System.Activities.AsyncCodeActivity.CompleteAsyncCodeActivityData.CompleteAsyncCodeActivityWorkItem.Execute(ActivityExecutor executor, BookmarkManager bookmarkManager)</w:t>
       </w:r>
       <w:r>
         <w:rPr>
@@ -306,7 +416,7 @@
                     <pic:cNvPicPr/>
                   </pic:nvPicPr>
                   <pic:blipFill>
-                    <a:blip r:embed="rId8" cstate="print">
+                    <a:blip r:embed="rId7" cstate="print">
                       <a:extLst>
                         <a:ext uri="{28A0092B-C50C-407E-A947-70E740481C1C}">
                           <a14:useLocalDpi xmlns:a14="http://schemas.microsoft.com/office/drawing/2010/main" val="0"/>
@@ -347,8 +457,11 @@
           <w:sz w:val="20"/>
           <w:szCs w:val="20"/>
         </w:rPr>
-        <w:t>IP Standard - DRG Frequency : FAIL</w:t>
-      </w:r>
+        <w:lastRenderedPageBreak/>
+        <w:t>FAIL: MS Enterprise - APR DRG Dashboard &gt; Result Description: Test Passed for Report: MS Enterprise - APR DRG Dashboard</w:t>
+      </w:r>
+      <w:bookmarkStart w:id="0" w:name="_GoBack"/>
+      <w:bookmarkEnd w:id="0"/>
       <w:r>
         <w:rPr>
           <w:rFonts w:ascii="Georgia" w:hAnsi="Georgia"/>
@@ -370,267 +483,7 @@
                     <pic:cNvPicPr/>
                   </pic:nvPicPr>
                   <pic:blipFill>
-                    <a:blip r:embed="rId9" cstate="print">
-                      <a:extLst>
-                        <a:ext uri="{28A0092B-C50C-407E-A947-70E740481C1C}">
-                          <a14:useLocalDpi xmlns:a14="http://schemas.microsoft.com/office/drawing/2010/main" val="0"/>
-                        </a:ext>
-                      </a:extLst>
-                    </a:blip>
-                    <a:stretch>
-                      <a:fillRect/>
-                    </a:stretch>
-                  </pic:blipFill>
-                  <pic:spPr>
-                    <a:xfrm>
-                      <a:off x="0" y="0"/>
-                      <a:ext cx="5943600" cy="3343275"/>
-                    </a:xfrm>
-                    <a:prstGeom prst="rect">
-                      <a:avLst/>
-                    </a:prstGeom>
-                  </pic:spPr>
-                </pic:pic>
-              </a:graphicData>
-            </a:graphic>
-          </wp:inline>
-        </w:drawing>
-      </w:r>
-    </w:p>
-    <w:p>
-      <w:pPr>
-        <w:rPr>
-          <w:rFonts w:ascii="Georgia" w:hAnsi="Georgia"/>
-          <w:sz w:val="20"/>
-          <w:szCs w:val="20"/>
-        </w:rPr>
-      </w:pPr>
-      <w:r>
-        <w:rPr>
-          <w:rFonts w:ascii="Georgia" w:hAnsi="Georgia"/>
-          <w:sz w:val="20"/>
-          <w:szCs w:val="20"/>
-        </w:rPr>
-        <w:lastRenderedPageBreak/>
-        <w:t>IP Standard - DRG Listing by Payer : FAIL</w:t>
-      </w:r>
-      <w:r>
-        <w:rPr>
-          <w:rFonts w:ascii="Georgia" w:hAnsi="Georgia"/>
-          <w:noProof/>
-          <w:sz w:val="20"/>
-          <w:szCs w:val="20"/>
-        </w:rPr>
-        <w:drawing>
-          <wp:inline distT="0" distB="0" distL="0" distR="0">
-            <wp:extent cx="5943600" cy="3343275"/>
-            <wp:effectExtent l="0" t="0" r="0" b="9525"/>
-            <wp:docPr id="7" name="Picture 7"/>
-            <wp:cNvGraphicFramePr/>
-            <a:graphic xmlns:a="http://schemas.openxmlformats.org/drawingml/2006/main">
-              <a:graphicData uri="http://schemas.openxmlformats.org/drawingml/2006/picture">
-                <pic:pic xmlns:pic="http://schemas.openxmlformats.org/drawingml/2006/picture">
-                  <pic:nvPicPr>
-                    <pic:cNvPr id="7" name=""/>
-                    <pic:cNvPicPr/>
-                  </pic:nvPicPr>
-                  <pic:blipFill>
-                    <a:blip r:embed="rId10" cstate="print">
-                      <a:extLst>
-                        <a:ext uri="{28A0092B-C50C-407E-A947-70E740481C1C}">
-                          <a14:useLocalDpi xmlns:a14="http://schemas.microsoft.com/office/drawing/2010/main" val="0"/>
-                        </a:ext>
-                      </a:extLst>
-                    </a:blip>
-                    <a:stretch>
-                      <a:fillRect/>
-                    </a:stretch>
-                  </pic:blipFill>
-                  <pic:spPr>
-                    <a:xfrm>
-                      <a:off x="0" y="0"/>
-                      <a:ext cx="5943600" cy="3343275"/>
-                    </a:xfrm>
-                    <a:prstGeom prst="rect">
-                      <a:avLst/>
-                    </a:prstGeom>
-                  </pic:spPr>
-                </pic:pic>
-              </a:graphicData>
-            </a:graphic>
-          </wp:inline>
-        </w:drawing>
-      </w:r>
-    </w:p>
-    <w:p>
-      <w:pPr>
-        <w:rPr>
-          <w:rFonts w:ascii="Georgia" w:hAnsi="Georgia"/>
-          <w:sz w:val="20"/>
-          <w:szCs w:val="20"/>
-        </w:rPr>
-      </w:pPr>
-      <w:r>
-        <w:rPr>
-          <w:rFonts w:ascii="Georgia" w:hAnsi="Georgia"/>
-          <w:sz w:val="20"/>
-          <w:szCs w:val="20"/>
-        </w:rPr>
-        <w:t>IP Standard - DRG Summary by Grouper Version - MDC : FAIL</w:t>
-      </w:r>
-      <w:r>
-        <w:rPr>
-          <w:rFonts w:ascii="Georgia" w:hAnsi="Georgia"/>
-          <w:noProof/>
-          <w:sz w:val="20"/>
-          <w:szCs w:val="20"/>
-        </w:rPr>
-        <w:drawing>
-          <wp:inline distT="0" distB="0" distL="0" distR="0">
-            <wp:extent cx="5943600" cy="3343275"/>
-            <wp:effectExtent l="0" t="0" r="0" b="9525"/>
-            <wp:docPr id="8" name="Picture 8"/>
-            <wp:cNvGraphicFramePr/>
-            <a:graphic xmlns:a="http://schemas.openxmlformats.org/drawingml/2006/main">
-              <a:graphicData uri="http://schemas.openxmlformats.org/drawingml/2006/picture">
-                <pic:pic xmlns:pic="http://schemas.openxmlformats.org/drawingml/2006/picture">
-                  <pic:nvPicPr>
-                    <pic:cNvPr id="8" name=""/>
-                    <pic:cNvPicPr/>
-                  </pic:nvPicPr>
-                  <pic:blipFill>
-                    <a:blip r:embed="rId11" cstate="print">
-                      <a:extLst>
-                        <a:ext uri="{28A0092B-C50C-407E-A947-70E740481C1C}">
-                          <a14:useLocalDpi xmlns:a14="http://schemas.microsoft.com/office/drawing/2010/main" val="0"/>
-                        </a:ext>
-                      </a:extLst>
-                    </a:blip>
-                    <a:stretch>
-                      <a:fillRect/>
-                    </a:stretch>
-                  </pic:blipFill>
-                  <pic:spPr>
-                    <a:xfrm>
-                      <a:off x="0" y="0"/>
-                      <a:ext cx="5943600" cy="3343275"/>
-                    </a:xfrm>
-                    <a:prstGeom prst="rect">
-                      <a:avLst/>
-                    </a:prstGeom>
-                  </pic:spPr>
-                </pic:pic>
-              </a:graphicData>
-            </a:graphic>
-          </wp:inline>
-        </w:drawing>
-      </w:r>
-    </w:p>
-    <w:p>
-      <w:pPr>
-        <w:rPr>
-          <w:rFonts w:ascii="Georgia" w:hAnsi="Georgia"/>
-          <w:sz w:val="20"/>
-          <w:szCs w:val="20"/>
-        </w:rPr>
-      </w:pPr>
-      <w:r>
-        <w:rPr>
-          <w:rFonts w:ascii="Georgia" w:hAnsi="Georgia"/>
-          <w:sz w:val="20"/>
-          <w:szCs w:val="20"/>
-        </w:rPr>
-        <w:lastRenderedPageBreak/>
-        <w:t>IP Standard - Flag Management Setting Audit : FAIL</w:t>
-      </w:r>
-      <w:r>
-        <w:rPr>
-          <w:rFonts w:ascii="Georgia" w:hAnsi="Georgia"/>
-          <w:noProof/>
-          <w:sz w:val="20"/>
-          <w:szCs w:val="20"/>
-        </w:rPr>
-        <w:drawing>
-          <wp:inline distT="0" distB="0" distL="0" distR="0">
-            <wp:extent cx="5943600" cy="3343275"/>
-            <wp:effectExtent l="0" t="0" r="0" b="9525"/>
-            <wp:docPr id="9" name="Picture 9"/>
-            <wp:cNvGraphicFramePr/>
-            <a:graphic xmlns:a="http://schemas.openxmlformats.org/drawingml/2006/main">
-              <a:graphicData uri="http://schemas.openxmlformats.org/drawingml/2006/picture">
-                <pic:pic xmlns:pic="http://schemas.openxmlformats.org/drawingml/2006/picture">
-                  <pic:nvPicPr>
-                    <pic:cNvPr id="9" name=""/>
-                    <pic:cNvPicPr/>
-                  </pic:nvPicPr>
-                  <pic:blipFill>
-                    <a:blip r:embed="rId12" cstate="print">
-                      <a:extLst>
-                        <a:ext uri="{28A0092B-C50C-407E-A947-70E740481C1C}">
-                          <a14:useLocalDpi xmlns:a14="http://schemas.microsoft.com/office/drawing/2010/main" val="0"/>
-                        </a:ext>
-                      </a:extLst>
-                    </a:blip>
-                    <a:stretch>
-                      <a:fillRect/>
-                    </a:stretch>
-                  </pic:blipFill>
-                  <pic:spPr>
-                    <a:xfrm>
-                      <a:off x="0" y="0"/>
-                      <a:ext cx="5943600" cy="3343275"/>
-                    </a:xfrm>
-                    <a:prstGeom prst="rect">
-                      <a:avLst/>
-                    </a:prstGeom>
-                  </pic:spPr>
-                </pic:pic>
-              </a:graphicData>
-            </a:graphic>
-          </wp:inline>
-        </w:drawing>
-      </w:r>
-    </w:p>
-    <w:p>
-      <w:pPr>
-        <w:rPr>
-          <w:rFonts w:ascii="Georgia" w:hAnsi="Georgia"/>
-          <w:sz w:val="20"/>
-          <w:szCs w:val="20"/>
-        </w:rPr>
-      </w:pPr>
-      <w:r>
-        <w:rPr>
-          <w:rFonts w:ascii="Georgia" w:hAnsi="Georgia"/>
-          <w:sz w:val="20"/>
-          <w:szCs w:val="20"/>
-        </w:rPr>
-        <w:t>IP Standard - Frequency : FAIL</w:t>
-      </w:r>
-      <w:bookmarkStart w:id="0" w:name="_GoBack"/>
-      <w:bookmarkEnd w:id="0"/>
-      <w:r>
-        <w:rPr>
-          <w:rFonts w:ascii="Georgia" w:hAnsi="Georgia"/>
-          <w:noProof/>
-          <w:sz w:val="20"/>
-          <w:szCs w:val="20"/>
-        </w:rPr>
-        <w:drawing>
-          <wp:inline distT="0" distB="0" distL="0" distR="0">
-            <wp:extent cx="5943600" cy="3343275"/>
-            <wp:effectExtent l="0" t="0" r="0" b="9525"/>
-            <wp:docPr id="10" name="Picture 10"/>
-            <wp:cNvGraphicFramePr/>
-            <a:graphic xmlns:a="http://schemas.openxmlformats.org/drawingml/2006/main">
-              <a:graphicData uri="http://schemas.openxmlformats.org/drawingml/2006/picture">
-                <pic:pic xmlns:pic="http://schemas.openxmlformats.org/drawingml/2006/picture">
-                  <pic:nvPicPr>
-                    <pic:cNvPr id="10" name=""/>
-                    <pic:cNvPicPr/>
-                  </pic:nvPicPr>
-                  <pic:blipFill>
-                    <a:blip r:embed="rId13" cstate="print">
+                    <a:blip r:embed="rId8" cstate="print">
                       <a:extLst>
                         <a:ext uri="{28A0092B-C50C-407E-A947-70E740481C1C}">
                           <a14:useLocalDpi xmlns:a14="http://schemas.microsoft.com/office/drawing/2010/main" val="0"/>

</xml_diff>